<commit_message>
Fix typo in 304 PS#3, changed word "four" to "three" pin manipulation commands 	modified:   S23/304/304S20P03.docx
</commit_message>
<xml_diff>
--- a/S23/304/304S20P03.docx
+++ b/S23/304/304S20P03.docx
@@ -284,7 +284,13 @@
         <w:t>digital pins</w:t>
       </w:r>
       <w:r>
-        <w:t>.  There are four procedures provided for manipulating these pins, three of which are used in the “</w:t>
+        <w:t xml:space="preserve">.  There are </w:t>
+      </w:r>
+      <w:r>
+        <w:t>three</w:t>
+      </w:r>
+      <w:r>
+        <w:t xml:space="preserve"> procedures provided for manipulating these pins, three of which are used in the “</w:t>
       </w:r>
       <w:hyperlink r:id="rId9" w:history="1">
         <w:r>
@@ -368,15 +374,7 @@
         </w:r>
       </w:hyperlink>
       <w:r>
-        <w:t xml:space="preserve"> (</w:t>
-      </w:r>
-      <w:proofErr w:type="spellStart"/>
-      <w:r>
-        <w:t>Manf</w:t>
-      </w:r>
-      <w:proofErr w:type="spellEnd"/>
-      <w:r>
-        <w:t xml:space="preserve">. p/n) green LED?  </w:t>
+        <w:t xml:space="preserve"> (Manf. p/n) green LED?  </w:t>
       </w:r>
     </w:p>
     <w:p>
@@ -559,15 +557,7 @@
         <w:t xml:space="preserve">.)  </w:t>
       </w:r>
       <w:r>
-        <w:t xml:space="preserve">Draw a schematic showing how to connect the LED so that it lights up when the pin is at </w:t>
-      </w:r>
-      <w:proofErr w:type="gramStart"/>
-      <w:r>
-        <w:t>logic-0</w:t>
-      </w:r>
-      <w:proofErr w:type="gramEnd"/>
-      <w:r>
-        <w:t>. (LOW)</w:t>
+        <w:t>Draw a schematic showing how to connect the LED so that it lights up when the pin is at logic-0. (LOW)</w:t>
       </w:r>
       <w:r>
         <w:rPr>
@@ -750,15 +740,7 @@
         <w:t xml:space="preserve"> </w:t>
       </w:r>
       <w:r>
-        <w:t xml:space="preserve">Draw a schematic to show how an Arduino Uno can drive such a four-digit display.  Take advantage of the human eye’s persistence of vision.  (All segments and digits do not need to be simultaneously on so long as the period at which any segment flickers is less than about 15 </w:t>
-      </w:r>
-      <w:proofErr w:type="spellStart"/>
-      <w:r>
-        <w:t>ms.</w:t>
-      </w:r>
-      <w:proofErr w:type="spellEnd"/>
-      <w:r>
-        <w:t>)</w:t>
+        <w:t>Draw a schematic to show how an Arduino Uno can drive such a four-digit display.  Take advantage of the human eye’s persistence of vision.  (All segments and digits do not need to be simultaneously on so long as the period at which any segment flickers is less than about 15 ms.)</w:t>
       </w:r>
     </w:p>
     <w:p>

</xml_diff>

<commit_message>
Yet another correction to the 304 PS#3 HW assighnment.  Word "three" now "two." 	modified:   S23/304/304S20P03.docx
</commit_message>
<xml_diff>
--- a/S23/304/304S20P03.docx
+++ b/S23/304/304S20P03.docx
@@ -290,7 +290,13 @@
         <w:t>three</w:t>
       </w:r>
       <w:r>
-        <w:t xml:space="preserve"> procedures provided for manipulating these pins, three of which are used in the “</w:t>
+        <w:t xml:space="preserve"> procedures provided for manipulating these pins, </w:t>
+      </w:r>
+      <w:r>
+        <w:t>two</w:t>
+      </w:r>
+      <w:r>
+        <w:t xml:space="preserve"> of which are used in the “</w:t>
       </w:r>
       <w:hyperlink r:id="rId9" w:history="1">
         <w:r>

</xml_diff>